<commit_message>
added highlighting of pitch companies
</commit_message>
<xml_diff>
--- a/notes.docx
+++ b/notes.docx
@@ -176,6 +176,18 @@
         </w:numPr>
       </w:pPr>
       <w:r>
+        <w:t>1959</w:t>
+      </w:r>
+    </w:p>
+    <w:p>
+      <w:pPr>
+        <w:pStyle w:val="ListParagraph"/>
+        <w:numPr>
+          <w:ilvl w:val="2"/>
+          <w:numId w:val="1"/>
+        </w:numPr>
+      </w:pPr>
+      <w:r>
         <w:t>Melbourne</w:t>
       </w:r>
     </w:p>
@@ -222,10 +234,7 @@
         </w:numPr>
       </w:pPr>
       <w:r>
-        <w:t>Assist in</w:t>
-      </w:r>
-      <w:r>
-        <w:t xml:space="preserve"> construction due diligence for a given site</w:t>
+        <w:t>Assist in construction due diligence for a given site</w:t>
       </w:r>
       <w:r>
         <w:t xml:space="preserve"> and precinct simulation</w:t>
@@ -240,10 +249,7 @@
         </w:numPr>
       </w:pPr>
       <w:r>
-        <w:t>Help i</w:t>
-      </w:r>
-      <w:r>
-        <w:t>dentifying development sites and checking for building feasibility – site planning rules, ROI</w:t>
+        <w:t>Help identifying development sites and checking for building feasibility – site planning rules, ROI</w:t>
       </w:r>
     </w:p>
     <w:p>
@@ -266,8 +272,13 @@
           <w:numId w:val="1"/>
         </w:numPr>
       </w:pPr>
-      <w:r>
-        <w:t xml:space="preserve">Similar to </w:t>
+      <w:proofErr w:type="gramStart"/>
+      <w:r>
+        <w:t>Similar to</w:t>
+      </w:r>
+      <w:proofErr w:type="gramEnd"/>
+      <w:r>
+        <w:t xml:space="preserve"> </w:t>
       </w:r>
       <w:proofErr w:type="spellStart"/>
       <w:r>
@@ -312,53 +323,50 @@
       </w:pPr>
       <w:proofErr w:type="spellStart"/>
       <w:r>
-        <w:t>Buildsoft</w:t>
+        <w:t>Hammertech</w:t>
       </w:r>
       <w:proofErr w:type="spellEnd"/>
-    </w:p>
-    <w:p>
-      <w:pPr>
-        <w:pStyle w:val="ListParagraph"/>
-        <w:numPr>
-          <w:ilvl w:val="2"/>
-          <w:numId w:val="1"/>
-        </w:numPr>
-      </w:pPr>
-      <w:r>
-        <w:t xml:space="preserve">Estimation software </w:t>
-      </w:r>
-      <w:r>
-        <w:t xml:space="preserve">for construction projects </w:t>
-      </w:r>
-      <w:r>
-        <w:t xml:space="preserve">incorporating BIM and </w:t>
-      </w:r>
-      <w:r>
-        <w:t>3D modelling</w:t>
-      </w:r>
-    </w:p>
-    <w:p>
-      <w:pPr>
-        <w:pStyle w:val="ListParagraph"/>
-        <w:numPr>
-          <w:ilvl w:val="2"/>
-          <w:numId w:val="1"/>
-        </w:numPr>
-      </w:pPr>
-      <w:r>
-        <w:t>Allows for estimation of cost of parts, returning details on quantities quickly</w:t>
-      </w:r>
-    </w:p>
-    <w:p>
-      <w:pPr>
-        <w:pStyle w:val="ListParagraph"/>
-        <w:numPr>
-          <w:ilvl w:val="2"/>
-          <w:numId w:val="1"/>
-        </w:numPr>
-      </w:pPr>
-      <w:r>
-        <w:t>Increase efficiency in planning process by saving time and reducing errors</w:t>
+      <w:r>
+        <w:t xml:space="preserve"> Global</w:t>
+      </w:r>
+    </w:p>
+    <w:p>
+      <w:pPr>
+        <w:pStyle w:val="ListParagraph"/>
+        <w:numPr>
+          <w:ilvl w:val="2"/>
+          <w:numId w:val="1"/>
+        </w:numPr>
+      </w:pPr>
+      <w:r>
+        <w:t>Online platform assisting management of inductions, safety documents, permits, pre-start checklists, equipment, personnel</w:t>
+      </w:r>
+    </w:p>
+    <w:p>
+      <w:pPr>
+        <w:pStyle w:val="ListParagraph"/>
+        <w:numPr>
+          <w:ilvl w:val="2"/>
+          <w:numId w:val="1"/>
+        </w:numPr>
+      </w:pPr>
+      <w:r>
+        <w:t>Digitisation of these processes</w:t>
+      </w:r>
+    </w:p>
+    <w:p>
+      <w:pPr>
+        <w:pStyle w:val="ListParagraph"/>
+        <w:numPr>
+          <w:ilvl w:val="2"/>
+          <w:numId w:val="1"/>
+        </w:numPr>
+      </w:pPr>
+      <w:r>
+        <w:t xml:space="preserve">Increase efficiency in planning process by saving time </w:t>
+      </w:r>
+      <w:r>
+        <w:t>for safety planning and assists in compliance with site safety</w:t>
       </w:r>
     </w:p>
     <w:p>
@@ -378,17 +386,20 @@
       <w:r>
         <w:t>chain</w:t>
       </w:r>
-    </w:p>
-    <w:p>
-      <w:pPr>
-        <w:pStyle w:val="ListParagraph"/>
-        <w:numPr>
-          <w:ilvl w:val="2"/>
-          <w:numId w:val="1"/>
-        </w:numPr>
-      </w:pPr>
-      <w:r>
-        <w:t>Sydney</w:t>
+      <w:r>
+        <w:t xml:space="preserve"> and company size</w:t>
+      </w:r>
+    </w:p>
+    <w:p>
+      <w:pPr>
+        <w:pStyle w:val="ListParagraph"/>
+        <w:numPr>
+          <w:ilvl w:val="2"/>
+          <w:numId w:val="1"/>
+        </w:numPr>
+      </w:pPr>
+      <w:r>
+        <w:t>Richmond, VIC</w:t>
       </w:r>
     </w:p>
     <w:p>
@@ -685,6 +696,7 @@
     <w:lsdException w:name="HTML Sample" w:semiHidden="1" w:unhideWhenUsed="1"/>
     <w:lsdException w:name="HTML Typewriter" w:semiHidden="1" w:unhideWhenUsed="1"/>
     <w:lsdException w:name="HTML Variable" w:semiHidden="1" w:unhideWhenUsed="1"/>
+    <w:lsdException w:name="Normal Table" w:semiHidden="1" w:unhideWhenUsed="1"/>
     <w:lsdException w:name="annotation subject" w:semiHidden="1" w:unhideWhenUsed="1"/>
     <w:lsdException w:name="No List" w:semiHidden="1" w:unhideWhenUsed="1"/>
     <w:lsdException w:name="Outline List 1" w:semiHidden="1" w:unhideWhenUsed="1"/>
@@ -731,8 +743,10 @@
     <w:lsdException w:name="Table Subtle 2" w:semiHidden="1" w:unhideWhenUsed="1"/>
     <w:lsdException w:name="Table Web 1" w:semiHidden="1" w:unhideWhenUsed="1"/>
     <w:lsdException w:name="Table Web 2" w:semiHidden="1" w:unhideWhenUsed="1"/>
+    <w:lsdException w:name="Table Web 3" w:semiHidden="1" w:unhideWhenUsed="1"/>
     <w:lsdException w:name="Balloon Text" w:semiHidden="1" w:unhideWhenUsed="1"/>
     <w:lsdException w:name="Table Grid" w:uiPriority="39"/>
+    <w:lsdException w:name="Table Theme" w:semiHidden="1" w:unhideWhenUsed="1"/>
     <w:lsdException w:name="Placeholder Text" w:semiHidden="1"/>
     <w:lsdException w:name="No Spacing" w:uiPriority="1" w:qFormat="1"/>
     <w:lsdException w:name="Light Shading" w:uiPriority="60"/>

</xml_diff>